<commit_message>
Recompiled after Jen's review'
</commit_message>
<xml_diff>
--- a/docs/0923_UKDS_weighting_draft.docx
+++ b/docs/0923_UKDS_weighting_draft.docx
@@ -121,7 +121,7 @@
         <w:pStyle w:val="Date"/>
       </w:pPr>
       <w:r>
-        <w:t xml:space="preserve">2023-09-07</w:t>
+        <w:t xml:space="preserve">2023-09-28</w:t>
       </w:r>
     </w:p>
     <w:bookmarkStart w:id="20" w:name="introduction"/>
@@ -138,25 +138,7 @@
         <w:pStyle w:val="FirstParagraph"/>
       </w:pPr>
       <w:r>
-        <w:t xml:space="preserve">This note aims at setting out guidelines for population inference using weights and survey design</w:t>
-      </w:r>
-      <w:r>
-        <w:t xml:space="preserve"> </w:t>
-      </w:r>
-      <w:r>
-        <w:t xml:space="preserve">variables with UKDS social surveys. It focuses on providing users with practical procedures for safe estimation and only discuss the theoretical underpinnings of survey</w:t>
-      </w:r>
-      <w:r>
-        <w:t xml:space="preserve"> </w:t>
-      </w:r>
-      <w:r>
-        <w:t xml:space="preserve">design, sampling or estimation with weighted survey data where it is necessary. The content</w:t>
-      </w:r>
-      <w:r>
-        <w:t xml:space="preserve"> </w:t>
-      </w:r>
-      <w:r>
-        <w:t xml:space="preserve">is based on technical documents by data producers such as the Office for National Statistics as well as the relevant statistical literature. Examples are currently drawn from the Labour Force Survey, the Family Expenditure Survey and the British Social Attitudes Survey and will be gradually be expanded. A list of key references and online tutorials is provided in the bibliography.</w:t>
+        <w:t xml:space="preserve">This note aims at setting out guidelines for population inference using weights and survey design variables with UK Data Service social surveys. It focuses on providing users with practical procedures for safe estimation and only discuss the theoretical underpinnings of survey design, sampling or estimation with weighted survey data where it is necessary. The content is based on technical documents by data producers such as the Office for National Statistics as well as the relevant statistical literature. Examples are currently drawn from the Labour Force Survey, the Family Expenditure Survey and the British Social Attitudes survey and will be gradually be expanded. A list of key references and online tutorials is provided in the bibliography.</w:t>
       </w:r>
     </w:p>
     <w:p>
@@ -182,7 +164,7 @@
         <w:t xml:space="preserve"> </w:t>
       </w:r>
       <w:r>
-        <w:t xml:space="preserve">populations are estimated with the help of samples that are drawn from them. Estimation of population parameters traditionally consist in computing two pieces of information: a measure of a value of interest also known as point estimate, such as a mean or a median, together with an indication of its degree of uncertainty or precision (as standard error). Alternatively, one could also decide to represent likely values of population estimates explicitly as a range of values or interval.</w:t>
+        <w:t xml:space="preserve">populations are estimated with the help of samples that are drawn from them. Estimation of population parameters traditionally consist of computing two pieces of information: a measure of a value of interest also known as point estimate, such as a mean or a median, together with an indication of its degree of uncertainty or precision (as standard error). Alternatively, one could also decide to represent likely values of population estimates explicitly as a range of values or interval.</w:t>
       </w:r>
     </w:p>
     <w:p>
@@ -239,7 +221,7 @@
         <w:pStyle w:val="BodyText"/>
       </w:pPr>
       <w:r>
-        <w:t xml:space="preserve">It is usually considered that in order to produce robust population estimates from potentially biased samples, including as much of the survey design information as possible alongside(non response and sampling) weights is required. Conversely, estimates computed without weights or accounting for survey design will at best present some degree of bias or even might be altogether unreliable. Computing weighted estimates and accounting for survey design require specific procedures that are not usually very well documented as the relevant statistical techniques are more complex and overlooked in introductory textbooks, and their practical implementation in statistical software may not always be clear. It is therefore necessary to add some clarity to this situation and provide adequate guidelines in order for users of UKDS data to properly implement robust estimation strategies that are adapted to their needs, which is the purpose of this document.</w:t>
+        <w:t xml:space="preserve">It is usually considered that in order to produce robust population estimates from potentially biased samples, including as much of the survey design information as possible alongside (non response and sampling) weights is required. Conversely, estimates computed without weights or accounting for survey design will at best present some degree of bias or even might be altogether unreliable. Computing weighted estimates and accounting for survey design requires specific procedures that are not usually very well documented as the relevant statistical techniques are more complex and overlooked in introductory textbooks, and their practical implementation in statistical software may not always be clear. It is therefore necessary to add some clarity to this situation and provide adequate guidelines in order for users of UKDS data to properly implement robust estimation strategies that are adapted to their needs, which is the purpose of this document.</w:t>
       </w:r>
     </w:p>
     <w:bookmarkEnd w:id="20"/>
@@ -257,7 +239,7 @@
         <w:pStyle w:val="FirstParagraph"/>
       </w:pPr>
       <w:r>
-        <w:t xml:space="preserve">At the core of survey design are the strategies adopted in order to collect samples. Sample units can either be selected randomly, an approach also known as probability sampling, or not - for example when internet users are taking part to an online poll. Random sampling is usually preferred as it minimises the risk of obtaining non representative or biased samples - for example where certain groups of the population are under represented or altogether excluded. Statistical textbooks usually consider that simple random sampling - simply drawing population members at random - is the best way to obtain a random sample and avoid bias. This is however difficult to achieve in practice with real life social surveys. Simple random sampling requires a sampling frame ie ideally a list of all members of the population of interest. In countries without a national register - a database of all residents - such a list does not exist and needs to be approximated by other means which may be costly to achieve. Simple random sampling can also not be optimal when groups within the population are known to have different probability to take part to surveys.</w:t>
+        <w:t xml:space="preserve">At the core of survey design are the strategies used to collect samples. Sample units can either be selected randomly, an approach also known as probability sampling, or not - for example when internet users are taking part to an online poll. Random sampling is usually preferred as it minimises the risk of obtaining non representative or biased samples - for example where certain groups of the population are under represented or altogether excluded. Statistical textbooks usually consider that simple random sampling - simply drawing population members at random - is the best way to obtain a random sample and avoid bias. This is however difficult to achieve in practice with real life social surveys. Simple random sampling requires a sampling frame ie ideally a list of all members of the population of interest. In countries without a national register - a database of all residents - such a list does not exist and needs to be approximated by other means which may be costly to achieve. Simple random sampling can also not be optimal when groups within the population are known to have different probabilities of taking part in surveys.</w:t>
       </w:r>
     </w:p>
     <w:p>
@@ -265,7 +247,7 @@
         <w:pStyle w:val="BodyText"/>
       </w:pPr>
       <w:r>
-        <w:t xml:space="preserve">In practice designing surveys entails striking a balance between maximising representativeness as well as sample size (for greater precision of the results) while keeping costs down. For these reasons, large scale social surveys tend to produce random samples via other means than simple random sampling. Techniques are employed for example, to ensure each country of the UK is correctly represented which may might involve taking separate samples for England, Scotland, Wales and Northern Ireland and that certain sub-groups, for example the ethnic minorities, are adequately represented..</w:t>
+        <w:t xml:space="preserve">In practice designing surveys entails striking a balance between maximising representativeness as well as sample size (for greater precision of the results) while keeping costs down. For these reasons, large scale social surveys tend to produce random samples via other means than simple random sampling. Techniques are employed for example, to ensure each country of the UK is correctly represented, which may might involve taking separate samples for England, Scotland, Wales and Northern Ireland, and that certain sub-groups, for example the ethnic minorities, are adequately represented.</w:t>
       </w:r>
     </w:p>
     <w:p>
@@ -319,7 +301,7 @@
         <w:pStyle w:val="FirstParagraph"/>
       </w:pPr>
       <w:r>
-        <w:t xml:space="preserve">Clustering usually goes hand in hand with multistage sampling, that is drawing sample units in several stages rather than all at once. It consists in dividing the population into groups that are as internally heterogeneous as possible - one could think of them as</w:t>
+        <w:t xml:space="preserve">Clustering usually goes hand in hand with multistage sampling, that is drawing sample units in several stages rather than all at once. It consists of dividing the population into groups that are as internally heterogeneous as possible - one could think of them as</w:t>
       </w:r>
       <w:r>
         <w:t xml:space="preserve"> </w:t>
@@ -352,7 +334,7 @@
         <w:t xml:space="preserve"> </w:t>
       </w:r>
       <w:r>
-        <w:t xml:space="preserve">In Great-Britain, the closest that comes to a population register that can be used as a sampling frame is a list of addresses kept by Royal Mail, also know as the Postcode Address File (PAF). For Northern Ireland the most commonly used is the Land and Property Services Agency’s (LPSA). As a list of addresses however, the PAF cannot be used to draw a simple random sample of either households or individuals as the number of dwellings, households and individuals at each address in not indicated.</w:t>
+        <w:t xml:space="preserve">In Great-Britain, the closest [need a noun here such as list or thing] that comes to a population register that can be used as a sampling frame is a list of addresses kept by Royal Mail, also know as the Postcode Address File (PAF). For Northern Ireland the most commonly used is the Land and Property Services Agency’s (LPSA). As a list of addresses, the PAF cannot be used to draw a simple random sample of either households or individuals as the number of dwellings, households and individuals at each address in not indicated.</w:t>
       </w:r>
     </w:p>
     <w:p>
@@ -393,7 +375,7 @@
         <w:t xml:space="preserve">’</w:t>
       </w:r>
       <w:r>
-        <w:t xml:space="preserve">. Survey designs often use either postcode sectors or districts as Primary Sampling Units (PSUs). This may be used for instance in order to reduce fieldwork costs and time.</w:t>
+        <w:t xml:space="preserve">. Survey designs often use either postcode sectors or districts as Primary Sampling Units (PSUs) to reduce fieldwork costs and time.</w:t>
       </w:r>
     </w:p>
     <w:tbl>
@@ -477,19 +459,7 @@
         <w:pStyle w:val="BodyText"/>
       </w:pPr>
       <w:r>
-        <w:t xml:space="preserve">Figure 1 provides a simplified illustration of clustering with four districts as Primary Sampling Units (PSUs). The dotted lines indicate that districts 1 and 4 have been selected to be in the sample. A second stage of sampling follows where within the two sampled districts samples of households are taken. As a result, of this design we obtain a sample of households but these households are clustered within a sample of districts.</w:t>
-      </w:r>
-      <w:r>
-        <w:t xml:space="preserve"> </w:t>
-      </w:r>
-      <w:r>
-        <w:t xml:space="preserve">dta13</w:t>
-      </w:r>
-      <w:r>
-        <w:t xml:space="preserve"> </w:t>
-      </w:r>
-      <w:r>
-        <w:t xml:space="preserve">Subsequently drawing of either further clusters or final sample members take place within the already selected clusters. These higher level clusters, ie those at which the first random draw happened as known as Primary Sampling Units (PSUs). In large scale surveys the PSUs are often geographical areas.</w:t>
+        <w:t xml:space="preserve">Figure 1 provides a simplified illustration of clustering with four districts as Primary Sampling Units (PSUs). The dotted lines indicate that districts 1 and 4 have been selected to be in the sample. A second stage of sampling follows, where households are samples from within the two sampled districts. As a result, of this design we obtain a sample of households but these households are clustered within a sample of districts. Subsequently drawing of either further clusters or final sample members takes place within the already selected clusters. These higher level clusters, ie those at which the first random draw happened as known as Primary Sampling Units (PSUs). In large scale surveys the PSUs are often geographical areas.</w:t>
       </w:r>
     </w:p>
     <w:p>
@@ -509,7 +479,7 @@
         <w:pStyle w:val="BodyText"/>
       </w:pPr>
       <w:r>
-        <w:t xml:space="preserve">A lesser discussed aspect of clustering arise if all individuals at a sampled household are selected. Imagine we are estimating the proportion of individuals who are born outside the UK from a population of 100 people who live in 50 households. We would expect people who are born outside the UK to be more likely to live together than if they were scattered randomly across all households. Instead we will find them</w:t>
+        <w:t xml:space="preserve">A lesser discussed aspect of clustering arises if all individuals at a sampled household are selected. Imagine we are estimating the proportion of individuals who are born outside the UK from a population of 100 people who live in 50 households. We would expect people who are born outside the UK to be more likely to live together than if they were scattered randomly across all households. Instead, we will find them</w:t>
       </w:r>
       <w:r>
         <w:t xml:space="preserve"> </w:t>
@@ -643,7 +613,7 @@
         <w:pStyle w:val="BodyText"/>
       </w:pPr>
       <w:r>
-        <w:t xml:space="preserve">This means that if we are selecting only one in ten of the households for our sample we might expect the sample to be less accurate in predicting the proportion of our population who were born outside the UK than if we had sampled individuals at random.</w:t>
+        <w:t xml:space="preserve">This clustering within households means that if we are selecting only one in ten of the households for our sample we might expect the sample to be less accurate in predicting the proportion of our population who were born outside the UK than if we had sampled individuals at random.</w:t>
       </w:r>
     </w:p>
     <w:p>
@@ -651,7 +621,7 @@
         <w:pStyle w:val="BodyText"/>
       </w:pPr>
       <w:r>
-        <w:t xml:space="preserve">More generally, using clustering comes at the cost of making the sampling coarser in the sense that we are shrinking the size of the population from which it is going to be drawn - reducing its diversity - which in turn makes the estimates produced from the resulting data less precise. We will cme back to this in the next section.</w:t>
+        <w:t xml:space="preserve">More generally, using clustering comes at the cost of making the sampling coarser in the sense that we are shrinking the size of the population from which it is going to be drawn - reducing its diversity - which in turn makes the estimates produced from the resulting data less precise. We will come back to this in the next section.</w:t>
       </w:r>
     </w:p>
     <w:p>
@@ -774,7 +744,7 @@
         <w:pStyle w:val="BodyText"/>
       </w:pPr>
       <w:r>
-        <w:t xml:space="preserve">It is considered that overall stratification by improving the representativeness of potentially less represented or harder to reach groups increases the precision of surveys.</w:t>
+        <w:t xml:space="preserve">It is considered that overall stratification, by improving the representativeness of potentially less represented or harder to reach groups, increases the precision of surveys.</w:t>
       </w:r>
     </w:p>
     <w:bookmarkEnd w:id="28"/>
@@ -792,7 +762,7 @@
         <w:pStyle w:val="FirstParagraph"/>
       </w:pPr>
       <w:r>
-        <w:t xml:space="preserve">In simple random sample each element drawn from the sampling frame have an equal selection probability, therefore the sampling fraction is</w:t>
+        <w:t xml:space="preserve">In simple random sampling, each element drawn from the sampling frame has an equal selection probability, therefore the sampling fraction is</w:t>
       </w:r>
       <w:r>
         <w:t xml:space="preserve"> </w:t>
@@ -812,10 +782,7 @@
         </m:r>
       </m:oMath>
       <w:r>
-        <w:t xml:space="preserve"> </w:t>
-      </w:r>
-      <w:r>
-        <w:t xml:space="preserve">with</w:t>
+        <w:t xml:space="preserve">, with</w:t>
       </w:r>
       <w:r>
         <w:t xml:space="preserve"> </w:t>
@@ -837,7 +804,7 @@
         <w:pStyle w:val="BodyText"/>
       </w:pPr>
       <w:r>
-        <w:t xml:space="preserve">In the context of stratified sampling</w:t>
+        <w:t xml:space="preserve">In the context of stratified sampling,</w:t>
       </w:r>
       <w:r>
         <w:t xml:space="preserve"> </w:t>
@@ -853,7 +820,7 @@
         <w:t xml:space="preserve"> </w:t>
       </w:r>
       <w:r>
-        <w:t xml:space="preserve">refers to case where the same sampling fraction is used for elements within all stratum: ie</w:t>
+        <w:t xml:space="preserve">refers to a case where the same sampling fraction is used for elements within all stratum: ie</w:t>
       </w:r>
       <w:r>
         <w:t xml:space="preserve"> </w:t>
@@ -1041,7 +1008,7 @@
         <w:t xml:space="preserve"> </w:t>
       </w:r>
       <w:r>
-        <w:t xml:space="preserve">is larger ie we are proportionally drwing more units in that stratum relative to its size, than in stratum</w:t>
+        <w:t xml:space="preserve">is larger ie we are proportionally drawing more units in that stratum relative to its size, than in stratum</w:t>
       </w:r>
       <w:r>
         <w:t xml:space="preserve"> </w:t>
@@ -1061,28 +1028,7 @@
         </m:r>
       </m:oMath>
       <w:r>
-        <w:t xml:space="preserve">. For example the British Election Study 2010 respondents from an ethnic minority background were over-sampled as too little was known about ethnic minority voting behaviour. Disproportionate stratification will mean some groups are over-represented in the sample.</w:t>
-      </w:r>
-    </w:p>
-    <w:p>
-      <w:pPr>
-        <w:pStyle w:val="BodyText"/>
-      </w:pPr>
-      <w:r>
-        <w:t xml:space="preserve">(</w:t>
-      </w:r>
-      <w:r>
-        <w:rPr>
-          <w:bCs/>
-          <w:b/>
-        </w:rPr>
-        <w:t xml:space="preserve">PierreWal?</w:t>
-      </w:r>
-      <w:r>
-        <w:t xml:space="preserve">)</w:t>
-      </w:r>
-      <w:r>
-        <w:t xml:space="preserve">: I think we should remove commented out content</w:t>
+        <w:t xml:space="preserve">. For example, for the British Election Study 2010, respondents from an ethnic minority background were over-sampled as too little was known about ethnic minority voting behaviour. Disproportionate stratification will mean some groups are over-represented in the sample.</w:t>
       </w:r>
     </w:p>
     <w:bookmarkEnd w:id="29"/>
@@ -1101,7 +1047,7 @@
         <w:pStyle w:val="FirstParagraph"/>
       </w:pPr>
       <w:r>
-        <w:t xml:space="preserve">As we have just seen, collecting data about people at random is not necessarily straightforward to achieve. There is no such thing as a sampling frame - a list of all UK residents to pick from - and even if there were one, some people would be less likely to take part to survey than others. As a result most UK social surveys rely on sampling techniques such as multi-stage clustering and stratification, alongside sampling proportional to size in order to strike a compromise between tackling non response, unequal probability of selection, improving the representativeness of hard to reach groups while keeping fieldwork costs down.</w:t>
+        <w:t xml:space="preserve">As we have just seen, collecting data about people at random is not necessarily straightforward to achieve. There is no such thing as a sampling frame - a list of all UK residents to pick from - and even if there were one, some people would be less likely to take part to survey than others. As a result most UK social surveys rely on sampling techniques such as multi-stage clustering and stratification, alongside sampling proportionate to size. These design techniques are used to strike a compromise between issues such as tackling non response, unequal probability of selection, improving the representativeness of hard to reach groups while keeping fieldwork costs down.</w:t>
       </w:r>
     </w:p>
     <w:p>
@@ -1109,7 +1055,7 @@
         <w:pStyle w:val="BodyText"/>
       </w:pPr>
       <w:r>
-        <w:t xml:space="preserve">Conducting inference consist in estimating parameters - quantities of interests from surveys, whether point estimates such as means or median and/or measures of their degree of precision such as confidence intervals or standard errors. Both are potentially affected by the sample design that was implemented during data collection, and need to be adapted accordingly. It is generally accepted that by increasing the sampling fraction for groups, stratification improves the precision of estimates, whereas by in effect removing part of the population from the sample, clustering will negatively impact precision. Since most survey use a combination of both, the impact of survey design will depend on the quantity and the subgroups of the population estimated, if any. Furthermore using weights to reflect non-response or unequal probability of selection also affect the precision of estimations - often negatively - and this should ideally be also taken into account when computing estimates.</w:t>
+        <w:t xml:space="preserve">Conducting inference consists of estimating parameters - quantities of interests from surveys, whether point estimates such as means or median and/or measures of their degree of precision such as confidence intervals or standard errors. Both are potentially affected by the sample design that was implemented during data collection, and need to be adapted accordingly. It is generally accepted that by increasing the sampling fraction for groups, stratification improves the precision of estimates, whereas by in effect removing part of the population from the sample, clustering will negatively impact precision. Since most survey use a combination of both, the impact of survey design will depend on the quantity and the subgroups of the population estimated, if any. Furthermore using weights to reflect non-response or unequal probability of selection also affects the precision of estimations - often negatively - and this should ideally be also taken into account when computing estimates.</w:t>
       </w:r>
     </w:p>
     <w:p>
@@ -1173,7 +1119,7 @@
         <w:t xml:space="preserve"> </w:t>
       </w:r>
       <w:r>
-        <w:t xml:space="preserve">are a special type of numeric variables included in survey datasets, whose value tends to be the inverse of the relative</w:t>
+        <w:t xml:space="preserve">are a special type of numeric variable included in survey datasets, whose value tends to be the inverse of the relative</w:t>
       </w:r>
       <w:r>
         <w:t xml:space="preserve"> </w:t>
@@ -1191,7 +1137,7 @@
         <w:t xml:space="preserve"> </w:t>
       </w:r>
       <w:r>
-        <w:t xml:space="preserve">of sampled observations. They are designed to prevent estimates from being biased, that is reflecting a value that is not representative of the population. They are usually made of at least two components:</w:t>
+        <w:t xml:space="preserve">of sampled observations [reword]. They are designed to prevent estimates from being biased, that is reflecting a value that is not representative of the population. They are usually made of at least two components:</w:t>
       </w:r>
     </w:p>
     <w:p>
@@ -1253,7 +1199,7 @@
         <w:pStyle w:val="FirstParagraph"/>
       </w:pPr>
       <w:r>
-        <w:t xml:space="preserve">Rather confusingly, these components are sometimes labelled</w:t>
+        <w:t xml:space="preserve">These components are sometimes labelled</w:t>
       </w:r>
       <w:r>
         <w:t xml:space="preserve"> </w:t>
@@ -1271,7 +1217,7 @@
         <w:t xml:space="preserve"> </w:t>
       </w:r>
       <w:r>
-        <w:t xml:space="preserve">in their own right, even if in practice they are most of the time merged into a single variable.</w:t>
+        <w:t xml:space="preserve">in their own right, but in practice they usually merged into a single variable.</w:t>
       </w:r>
     </w:p>
     <w:p>
@@ -1295,7 +1241,7 @@
         <w:t xml:space="preserve"> </w:t>
       </w:r>
       <w:r>
-        <w:t xml:space="preserve">which enable estimating populations size. In that sense the numerical values of the weights attached to observations are an indication of the number of units these observation</w:t>
+        <w:t xml:space="preserve">which enable estimating populations size. In that sense, the numerical values of the weights attached to observations are an indication of the number of units these observation</w:t>
       </w:r>
       <w:r>
         <w:t xml:space="preserve"> </w:t>
@@ -1321,7 +1267,7 @@
         <w:pStyle w:val="BodyText"/>
       </w:pPr>
       <w:r>
-        <w:t xml:space="preserve">Computation of weights rely on calibration algorithms that optimise the conditional distribution of the weighting variables given the sample size (for example the conditional distribution of people by age, gender and economic status) with a view to strike a balance between minimising standard errors and maximising representativeness.</w:t>
+        <w:t xml:space="preserve">Computation of weights rely on calibration algorithms that optimise the conditional distribution of the weighting variables given the sample size (for example the conditional distribution of people by age, gender and economic status) with a view to strike a balance between minimising standard errors and maximising representativeness. [reword - hard to understand]</w:t>
       </w:r>
     </w:p>
     <w:p>
@@ -1339,7 +1285,7 @@
         <w:t xml:space="preserve"> </w:t>
       </w:r>
       <w:r>
-        <w:t xml:space="preserve">typically consist of identifiers for the strata and/or clusters used when the sample was drawn, especially the Primary Sampling Units (PSU) used during the sampling process. Used in conjunction with weights, they enable researchers to produce more accurate estimates.</w:t>
+        <w:t xml:space="preserve">typically consist of identifiers for the strata and/or clusters used when the sample was drawn, especially the Primary Sampling Units (PSU) used during the sampling process. Used in conjunction with weights, they enable researchers to produce more accurate estimates. However, whereas most surveys curated by the UK Data Service include weights, survey design variables are not always provided by data producers due to data protection concerns. [ I think this should be here, rather than at the start of the section of design effects]</w:t>
       </w:r>
     </w:p>
     <w:bookmarkEnd w:id="31"/>
@@ -1357,7 +1303,7 @@
         <w:pStyle w:val="FirstParagraph"/>
       </w:pPr>
       <w:r>
-        <w:t xml:space="preserve">Whereas most surveys curated by UKDS include weights, survey design variables are not always provided by data producers often due to data protection concerns. This leaves users with having to rely on alternative solutions to reduce variance estimation bias.</w:t>
+        <w:t xml:space="preserve">In the absence of survey design variables,</w:t>
       </w:r>
       <w:r>
         <w:t xml:space="preserve"> </w:t>
@@ -1367,7 +1313,7 @@
           <w:iCs/>
           <w:i/>
         </w:rPr>
-        <w:t xml:space="preserve">Design effect</w:t>
+        <w:t xml:space="preserve">Design effects</w:t>
       </w:r>
       <w:r>
         <w:t xml:space="preserve"> </w:t>
@@ -1422,7 +1368,7 @@
         </m:sSub>
       </m:oMath>
       <w:r>
-        <w:t xml:space="preserve">) may provide a partial solution in such scenarios.</w:t>
+        <w:t xml:space="preserve">) may provide a partial solution to the problem of how to account for survey design.</w:t>
       </w:r>
       <w:r>
         <w:t xml:space="preserve"> </w:t>
@@ -1489,7 +1435,15 @@
         <w:t xml:space="preserve">(Kish 1995)</w:t>
       </w:r>
       <w:r>
-        <w:t xml:space="preserve">. They can therefore be used to broadly assess how sample design affect the precision of a particular set of estimates as well as enabling users to manually correct standard errors and confidence intervals produced under the assumption of simple random sampling. Formally, the</w:t>
+        <w:t xml:space="preserve">. They can therefore be used to broadly assess how sample design affect the precision of a particular set of estimates as well as enabling users to manually correct standard errors and confidence intervals produced under the assumption of simple random sampling.</w:t>
+      </w:r>
+    </w:p>
+    <w:p>
+      <w:pPr>
+        <w:pStyle w:val="BodyText"/>
+      </w:pPr>
+      <w:r>
+        <w:t xml:space="preserve">Formally, the</w:t>
       </w:r>
       <w:r>
         <w:t xml:space="preserve"> </w:t>
@@ -1596,7 +1550,7 @@
         <w:t xml:space="preserve"> </w:t>
       </w:r>
       <w:r>
-        <w:t xml:space="preserve">indicates an smaller variance than under SRS, therefore an improvement in precision, whereas a value</w:t>
+        <w:t xml:space="preserve">indicates a smaller variance than under SRS, therefore an improvement in precision, whereas a value</w:t>
       </w:r>
       <w:r>
         <w:t xml:space="preserve"> </w:t>
@@ -1616,7 +1570,7 @@
         <w:t xml:space="preserve"> </w:t>
       </w:r>
       <w:r>
-        <w:t xml:space="preserve">indicates a loss of precision. Data producers sometimes provides Design factor estimates that can be used to correct biased standard error or confidence intervals.</w:t>
+        <w:t xml:space="preserve">indicates a loss of precision. Data producers sometimes provide Design factor estimates that can be used to correct biased standard error or confidence intervals.</w:t>
       </w:r>
     </w:p>
     <w:bookmarkEnd w:id="32"/>
@@ -1635,7 +1589,7 @@
         <w:pStyle w:val="FirstParagraph"/>
       </w:pPr>
       <w:r>
-        <w:t xml:space="preserve">The variability (and therefore the degree of precision with which they can be estimated) of point estimates is contingent on survey weights and survey design. Although therefore the optimum approach to estimating population parameters from surveys relies on using both weights and survey design variables, it is not always possible to go down that path. In practice, trade-offs have to be made depending on several factors. Let us briefly consider them.</w:t>
+        <w:t xml:space="preserve">While the optimum approach to estimating population parameters from surveys relies on using both weights and survey design variables, it is not always possible. In practice, trade-offs have to be made depending on several factors. Let us briefly consider them.</w:t>
       </w:r>
     </w:p>
     <w:bookmarkStart w:id="35" w:name="data-availability"/>
@@ -1652,7 +1606,7 @@
         <w:pStyle w:val="FirstParagraph"/>
       </w:pPr>
       <w:r>
-        <w:t xml:space="preserve">Most UKDS datasets are available under</w:t>
+        <w:t xml:space="preserve">Most UK Data Service datasets are available under</w:t>
       </w:r>
       <w:r>
         <w:t xml:space="preserve"> </w:t>
@@ -1673,7 +1627,7 @@
         <w:pStyle w:val="BodyText"/>
       </w:pPr>
       <w:r>
-        <w:t xml:space="preserve">For a number of key studies such as the Labour Force Survey or the Family Resources Survey, users may apply for access to a version of the data that includes survey design information via the (virtual) SecureLab or at the UKDS Safe Room. Application for access to these facilities can be a lengthy process, and not practically feasible for all researchers, in particular those outside academia or large organisations. More information is available on the</w:t>
+        <w:t xml:space="preserve">For a number of key studies such as the Labour Force Survey or the Family Resources Survey, users may apply for access to a version of the data that does include survey design information via the (virtual) SecureLab or at the UKDS Safe Room. Application for access to these facilities can be a lengthy process, and not practically feasible for all researchers, in particular those outside academia or large organisations. More information is available on the</w:t>
       </w:r>
       <w:r>
         <w:t xml:space="preserve"> </w:t>
@@ -1683,7 +1637,7 @@
           <w:rPr>
             <w:rStyle w:val="Hyperlink"/>
           </w:rPr>
-          <w:t xml:space="preserve">UKDS website</w:t>
+          <w:t xml:space="preserve">UK Data Service website</w:t>
         </w:r>
       </w:hyperlink>
       <w:r>
@@ -1756,7 +1710,7 @@
         <w:pStyle w:val="FirstParagraph"/>
       </w:pPr>
       <w:r>
-        <w:t xml:space="preserve">What an analysis actually entails will help determine whether accessing survey design variables is crucial or not. Estimation involving small numbers of observations will be more at risk of providing incorrect estimates if survey design variables are not taken into account. Similarly, interest for specific subgroups of the population (also known as domains) rather than the population as a whole will involve more complex estimation techniques as domain estimation needs to account for the distribution of weights in the whole population, not just for the subgroup of interest.</w:t>
+        <w:t xml:space="preserve">What an analysis actually entails will help determine whether accessing survey design variables is crucial or not. Estimation involving a small numbers of observations will be more at risk of providing incorrect estimates if survey design variables are not taken into account. Similarly, interest for specific subgroups of the population (also known as domains) rather than the population as a whole will involve more complex estimation techniques as domain estimation needs to account for the distribution of weights in the whole population, not just for the subgroup of interest.</w:t>
       </w:r>
     </w:p>
     <w:p>
@@ -1846,25 +1800,7 @@
         <w:t xml:space="preserve"> </w:t>
       </w:r>
       <w:r>
-        <w:t xml:space="preserve">set of commands. However, because weighting can be used in other contexts than inference from surveys, most statistical software also have options for directly weighting estimation commands</w:t>
-      </w:r>
-      <w:r>
-        <w:t xml:space="preserve"> </w:t>
-      </w:r>
-      <w:r>
-        <w:t xml:space="preserve">“</w:t>
-      </w:r>
-      <w:r>
-        <w:t xml:space="preserve">on the fly</w:t>
-      </w:r>
-      <w:r>
-        <w:t xml:space="preserve">”</w:t>
-      </w:r>
-      <w:r>
-        <w:t xml:space="preserve"> </w:t>
-      </w:r>
-      <w:r>
-        <w:t xml:space="preserve">outside of procedures accounting for survey design. This can lead some users to solely rely on weighted commands without explicitly declaring the survey design in their analysis which potentially raises issues:</w:t>
+        <w:t xml:space="preserve">set of commands. However, most statistical software also have options for directly weighting estimation commands outside of procedures accounting for survey design. Solely relying on weighted commands without explicitly declaring the survey design, potentially raises the following issues:</w:t>
       </w:r>
     </w:p>
     <w:p>
@@ -2155,7 +2091,7 @@
         <w:t xml:space="preserve"> </w:t>
       </w:r>
       <w:r>
-        <w:t xml:space="preserve">should be considered the second best option. The value of point estimates are likely to be identical to those produced under Strategy 1, but the confidence intervals/standard errors will be biased – ie too narrow or wide depending on the survey design, which should be explicitly mentioned alongside the results. Information from the data documentation should provide information about how results may be affected. Using survey-specific estimation commands even in the absence of survey design variables is a recommended option over simply applying weights to standard commands, as it will avoid getting incorrect estimates (SAS and SPSS), is the only option available for computation with survey weights or obtaining confidence intervals (Stata), or coherent survey data analysis (R). In addition, it might be possible to correct</w:t>
+        <w:t xml:space="preserve">should be considered the second best option. The value of point estimates are likely to be identical to those produced under Strategy 1, but the confidence intervals/standard errors will be biased – ie too narrow or wide depending on the survey design, which should be explicitly mentioned alongside the results. The data documentation should provide information about how results may be affected. Using survey-specific estimation commands even in the absence of survey design variables is a recommended option over simply applying weights to standard commands, as it will avoid getting incorrect estimates (SAS and SPSS), is the only option available for computation with survey weights or obtaining confidence intervals (Stata), or coherent survey data analysis (R). In addition, it might be possible to correct</w:t>
       </w:r>
       <w:r>
         <w:t xml:space="preserve"> </w:t>
@@ -2200,7 +2136,7 @@
         <w:t xml:space="preserve"> </w:t>
       </w:r>
       <w:r>
-        <w:t xml:space="preserve">which tend to focus on producing weighted estimates using standard commands and give little consideration to the methodological implication of this approach. Whereas point estimates are likely to be identical to those produced under Strategy 1 and 2, SAS and SPSS users are likely to produce incorrect confidence intervals/standard errors. R and Stata users might get standard errors and confidence intervals that are close to those produced using Strategy 2, but there is not guarantee that this will be the case. Overall UKDS only recommend following this strategy in case of low sensitivity analysis.</w:t>
+        <w:t xml:space="preserve">which tend to focus on producing weighted estimates using standard commands and give little consideration to the methodological implication of this approach. Whereas point estimates are likely to be identical to those produced under Strategy 1 and 2, SAS and SPSS users are likely to produce incorrect confidence intervals/standard errors. R and Stata users might get standard errors and confidence intervals that are close to those produced using Strategy 2, but there is no guarantee that this will be the case. Overall, the UK Data Service only recommend following this strategy in case of low sensitivity analysis.</w:t>
       </w:r>
     </w:p>
     <w:p>
@@ -2266,7 +2202,7 @@
         <w:t xml:space="preserve"> </w:t>
       </w:r>
       <w:r>
-        <w:t xml:space="preserve">a typical workflow could involve (see examples in Section 5):</w:t>
+        <w:t xml:space="preserve">a typical workflow (see examples in Section 5) could involve :</w:t>
       </w:r>
     </w:p>
     <w:p>
@@ -2278,7 +2214,7 @@
         <w:pStyle w:val="Compact"/>
       </w:pPr>
       <w:r>
-        <w:t xml:space="preserve">Finding out about the survey design and identify the relevant weights and survey design variables in the data documentation;</w:t>
+        <w:t xml:space="preserve">Finding out about the survey design and identify the relevant weights and survey design variables using the data documentation</w:t>
       </w:r>
     </w:p>
     <w:p>
@@ -2394,7 +2330,7 @@
         <w:t xml:space="preserve"> </w:t>
       </w:r>
       <w:r>
-        <w:t xml:space="preserve">an alternative workflow could consist in:</w:t>
+        <w:t xml:space="preserve">an alternative workflow could consist of:</w:t>
       </w:r>
     </w:p>
     <w:p>
@@ -2416,7 +2352,7 @@
         </w:numPr>
       </w:pPr>
       <w:r>
-        <w:t xml:space="preserve">Finding out about the survey design in the data documentation and identify the weights variable ;</w:t>
+        <w:t xml:space="preserve">Finding out about the survey design in the data documentation and identify the weights variable</w:t>
       </w:r>
     </w:p>
     <w:p>
@@ -2499,7 +2435,7 @@
         <w:pStyle w:val="Compact"/>
       </w:pPr>
       <w:r>
-        <w:t xml:space="preserve">Computing SDI estimates for subpopulations (also known as</w:t>
+        <w:t xml:space="preserve">Computing estimates for subpopulations (also known as</w:t>
       </w:r>
       <w:r>
         <w:t xml:space="preserve"> </w:t>
@@ -2514,7 +2450,7 @@
         <w:t xml:space="preserve">’</w:t>
       </w:r>
       <w:r>
-        <w:t xml:space="preserve">) rather than for the population as a whole requires extra precautions. This is the case for example when we are interested in the mean age by employment status, or some other categories, or alternatively, in analyses restricted to a subset of the population (for example only those in employment). The key differences is that when computing domain estimates we are in fact producing estimates about a group of the population whose size we also need to estimate. This requires ensuring that the whole distribution of weights in the sample is taken into account, not just the weights values for the groups we are interested in. Failure to do so might result in computing incorrect point estimates and standard errors/confidence intervals. SDI commands in statistical software are designed to tackle this potential issue.</w:t>
+        <w:t xml:space="preserve">) rather than for the population as a whole requires extra precautions. This is the case for example when we are interested in the mean age by employment status, or some other categories, or alternatively, in analyses restricted to a subset of the population (for example only those in employment). The key difference is that when computing domain estimates we are in fact producing estimates about a group of the population whose size we also need to estimate. This requires ensuring that the whole distribution of weights in the sample is taken into account, not just the weight values for the groups we are interested in. Failure to do so might result in computing incorrect point estimates and standard errors/confidence intervals. Survey specific commands in statistical software are designed to tackle this potential issue.</w:t>
       </w:r>
     </w:p>
     <w:bookmarkEnd w:id="42"/>
@@ -2532,7 +2468,7 @@
         <w:pStyle w:val="FirstParagraph"/>
       </w:pPr>
       <w:r>
-        <w:t xml:space="preserve">The UKDS does not recommend using command-specific or casual weighting for inferential analysis, but there are circumstances where this will be the only option available to users. There are also cases when users are not interested in knowing about the uncertainty of their estimates (ie their confidence interval, standard errors of point estimates, or conduct statistical testing), for example because they are simply learning or teaching basic statistical concepts or how to use software.</w:t>
+        <w:t xml:space="preserve">The UK Data Service does not recommend using command-specific or casual weighting for inferential analysis, but there are circumstances where this will be the only option available to users. There are also cases when users are not interested in knowing about the uncertainty of their estimates (ie their confidence interval, standard errors of point estimates, or conduct statistical testing), for example because they are simply learning or teaching basic statistical concepts or how to use software.</w:t>
       </w:r>
     </w:p>
     <w:p>
@@ -2559,30 +2495,6 @@
       </w:r>
       <w:r>
         <w:t xml:space="preserve">assume simple random sampling, and in some cases will carry out computation with population (ie grossed) totals, resulting in the incorrect values.</w:t>
-      </w:r>
-    </w:p>
-    <w:p>
-      <w:pPr>
-        <w:pStyle w:val="BodyText"/>
-      </w:pPr>
-      <w:r>
-        <w:t xml:space="preserve">(</w:t>
-      </w:r>
-      <w:r>
-        <w:rPr>
-          <w:bCs/>
-          <w:b/>
-        </w:rPr>
-        <w:t xml:space="preserve">PierreWal?</w:t>
-      </w:r>
-      <w:r>
-        <w:t xml:space="preserve">)</w:t>
-      </w:r>
-      <w:r>
-        <w:t xml:space="preserve"> </w:t>
-      </w:r>
-      <w:r>
-        <w:t xml:space="preserve">: here too</w:t>
       </w:r>
     </w:p>
     <w:bookmarkEnd w:id="43"/>
@@ -4601,7 +4513,7 @@
         <w:pStyle w:val="FirstParagraph"/>
       </w:pPr>
       <w:r>
-        <w:t xml:space="preserve">Computing domain estimates, that is estimates for subgroups adds a layer of complexity to the above example. They key point is that as weights were designed using the whole of the sample, computing estimates, in particular confidence intervals or standard errors for part of the sample, therefore using a fraction of these weights may affect the estimates. Instad it is recommended to use commands that take into account the entire distribution of the weights.</w:t>
+        <w:t xml:space="preserve">Computing domain estimates, that is estimates for subgroups adds a layer of complexity to the above example. They key point is that as weights were designed using the whole of the sample, computing estimates, in particular confidence intervals or standard errors for part of the sample, therefore using a fraction of these weights may affect the estimates. Instead, it is recommended to use commands that take into account the entire distribution of the weights.</w:t>
       </w:r>
     </w:p>
     <w:p>
@@ -9049,7 +8961,7 @@
         <w:pStyle w:val="FirstParagraph"/>
       </w:pPr>
       <w:r>
-        <w:t xml:space="preserve">At the time of writing this document (September 2023) Standard editions of SPSS did not include support for estimation with survey design variables, and only limited use of sampling weights. When using grossing weights – ie weight that have been designed to enable computing population totals from sample data – as is the case for instance with the Labour Force and Family Resources surveys, measures of dispersion and standard errors will not be adequately computed. It is therefore not recommended to attempt using the base version of SPSS with survey data beyond estimating point estimates. Significance testing, and standard errors will not reflect the correct values. Users willing to use SPSS with survey data will need to acquire the Premium Edition or the Complex Samples add-on of the software.</w:t>
+        <w:t xml:space="preserve">At the time of writing this document (September 2023) Standard editions of SPSS did not include support for estimation with survey design variables, and only limited use of sampling weights. When using grossing weights – ie weight that have been designed to enable computing population totals from sample data – as is the case for instance with the Labour Force and Family Resources surveys, measures of dispersion and standard errors will not be adequately computed. It is therefore not recommended to attempt using the base version of SPSS with survey data beyond estimating point estimates. Significance testing, and standard errors will not reflect the correct values. Users wanting to use SPSS with survey data will need to acquire the Premium Edition or the Complex Samples add-on of the software.</w:t>
       </w:r>
     </w:p>
     <w:p>
@@ -9546,7 +9458,7 @@
         <w:t xml:space="preserve"> </w:t>
       </w:r>
       <w:r>
-        <w:t xml:space="preserve">What would be the consequences of weighing but not accounting for the sample design; not using weights and accounting for the sample design when:</w:t>
+        <w:t xml:space="preserve">What would be the consequences of weighting but not accounting for the sample design; not using weights and accounting for the sample design when:</w:t>
       </w:r>
     </w:p>
     <w:p>
@@ -10114,7 +10026,7 @@
         <w:pStyle w:val="BodyText"/>
       </w:pPr>
       <w:r>
-        <w:t xml:space="preserve">We can also examine proportions for subpopulations. In order to do this, we need to specify the category of the variable we are interested in as an outcome.For instance, the syntax below uses respondents who are significantly interested in politics:</w:t>
+        <w:t xml:space="preserve">We can also examine proportions for subpopulations. In order to do this, we need to specify the category of the variable we are interested in as an outcome. For instance, the syntax below uses respondents who are significantly interested in politics:</w:t>
       </w:r>
     </w:p>
     <w:p>
@@ -10945,30 +10857,6 @@
       </w:pPr>
       <w:r>
         <w:t xml:space="preserve">9. References</w:t>
-      </w:r>
-    </w:p>
-    <w:p>
-      <w:pPr>
-        <w:pStyle w:val="FirstParagraph"/>
-      </w:pPr>
-      <w:r>
-        <w:t xml:space="preserve">(</w:t>
-      </w:r>
-      <w:r>
-        <w:rPr>
-          <w:bCs/>
-          <w:b/>
-        </w:rPr>
-        <w:t xml:space="preserve">PierreWal?</w:t>
-      </w:r>
-      <w:r>
-        <w:t xml:space="preserve">)</w:t>
-      </w:r>
-      <w:r>
-        <w:t xml:space="preserve"> </w:t>
-      </w:r>
-      <w:r>
-        <w:t xml:space="preserve">: and here</w:t>
       </w:r>
     </w:p>
     <w:bookmarkStart w:id="90" w:name="refs"/>

</xml_diff>